<commit_message>
Fixed some mistakes and changed 1-12-2-1
</commit_message>
<xml_diff>
--- a/工程接线_V1.0.docx
+++ b/工程接线_V1.0.docx
@@ -1395,21 +1395,7 @@
           <w:rFonts w:hint="eastAsia" w:ascii="楷体" w:hAnsi="楷体" w:eastAsia="楷体" w:cs="楷体"/>
           <w:color w:val="auto"/>
         </w:rPr>
-        <w:t>电调线较长，并且滑环下来的线还需要焊一个X</w:t>
-      </w:r>
-      <w:r>
-        <w:rPr>
-          <w:rFonts w:hint="eastAsia" w:ascii="楷体" w:hAnsi="楷体" w:eastAsia="楷体" w:cs="楷体"/>
-          <w:color w:val="auto"/>
-        </w:rPr>
-        <w:t>T30</w:t>
-      </w:r>
-      <w:r>
-        <w:rPr>
-          <w:rFonts w:hint="eastAsia" w:ascii="楷体" w:hAnsi="楷体" w:eastAsia="楷体" w:cs="楷体"/>
-          <w:color w:val="auto"/>
-        </w:rPr>
-        <w:t>，通常会想办法绕在电调上，会造成接线较为难受、有与悬挂等产生干涉的风险，但无较好建议。</w:t>
+        <w:t>电调线较长，并且滑环下来的线还需要焊一个XT30，通常会想办法绕在电调上，会造成接线较为难受、有与悬挂等产生干涉的风险，但无较好建议。</w:t>
       </w:r>
     </w:p>
     <w:p>
@@ -1811,14 +1797,7 @@
           <w:rFonts w:hint="eastAsia" w:ascii="楷体" w:hAnsi="楷体" w:eastAsia="楷体" w:cs="楷体"/>
           <w:color w:val="auto"/>
         </w:rPr>
-        <w:t>USB2</w:t>
-      </w:r>
-      <w:r>
-        <w:rPr>
-          <w:rFonts w:hint="eastAsia" w:ascii="楷体" w:hAnsi="楷体" w:eastAsia="楷体" w:cs="楷体"/>
-          <w:color w:val="auto"/>
-        </w:rPr>
-        <w:t>XXX</w:t>
+        <w:t>USB2XXX</w:t>
       </w:r>
       <w:r>
         <w:rPr>
@@ -1911,7 +1890,7 @@
           <w:rFonts w:hint="eastAsia" w:ascii="楷体" w:hAnsi="楷体" w:eastAsia="楷体" w:cs="楷体"/>
           <w:lang w:val="en-US" w:eastAsia="zh-CN"/>
         </w:rPr>
-        <w:t>电管管理模块接线示意图</w:t>
+        <w:t>电源管理模块接线示意图</w:t>
       </w:r>
     </w:p>
     <w:p>
@@ -1966,21 +1945,7 @@
           <w:rFonts w:hint="eastAsia" w:ascii="楷体" w:hAnsi="楷体" w:eastAsia="楷体" w:cs="楷体"/>
           <w:color w:val="auto"/>
         </w:rPr>
-        <w:t>需要预留位置卡住/顶住U</w:t>
-      </w:r>
-      <w:r>
-        <w:rPr>
-          <w:rFonts w:hint="eastAsia" w:ascii="楷体" w:hAnsi="楷体" w:eastAsia="楷体" w:cs="楷体"/>
-          <w:color w:val="auto"/>
-        </w:rPr>
-        <w:t>SB</w:t>
-      </w:r>
-      <w:r>
-        <w:rPr>
-          <w:rFonts w:hint="eastAsia" w:ascii="楷体" w:hAnsi="楷体" w:eastAsia="楷体" w:cs="楷体"/>
-          <w:color w:val="auto"/>
-        </w:rPr>
-        <w:t>接头。</w:t>
+        <w:t>需要预留位置卡住/顶住USB接头。</w:t>
       </w:r>
     </w:p>
     <w:p>
@@ -2027,40 +1992,14 @@
         <w:rPr>
           <w:rFonts w:hint="eastAsia" w:ascii="楷体" w:hAnsi="楷体" w:eastAsia="楷体" w:cs="楷体"/>
         </w:rPr>
-        <w:t>USB2</w:t>
-      </w:r>
-      <w:r>
-        <w:rPr>
-          <w:rFonts w:hint="eastAsia" w:ascii="楷体" w:hAnsi="楷体" w:eastAsia="楷体" w:cs="楷体"/>
-        </w:rPr>
-        <w:t>XXX</w:t>
-      </w:r>
-      <w:r>
-        <w:rPr>
-          <w:rFonts w:hint="eastAsia" w:ascii="楷体" w:hAnsi="楷体" w:eastAsia="楷体" w:cs="楷体"/>
-        </w:rPr>
-        <w:t>视情况而定，接内部或者外部USB3.0，不考虑延长，不需要特意预留位置；</w:t>
+        <w:t>USB2XXX视情况而定，接内部或者外部USB3.0，不考虑延长，不需要特意预留位置；</w:t>
       </w:r>
       <w:r>
         <w:rPr>
           <w:rFonts w:hint="eastAsia" w:ascii="楷体" w:hAnsi="楷体" w:eastAsia="楷体" w:cs="楷体"/>
           <w:color w:val="auto"/>
         </w:rPr>
-        <w:t>但建议预留位置卡住/顶住U</w:t>
-      </w:r>
-      <w:r>
-        <w:rPr>
-          <w:rFonts w:hint="eastAsia" w:ascii="楷体" w:hAnsi="楷体" w:eastAsia="楷体" w:cs="楷体"/>
-          <w:color w:val="auto"/>
-        </w:rPr>
-        <w:t>SB</w:t>
-      </w:r>
-      <w:r>
-        <w:rPr>
-          <w:rFonts w:hint="eastAsia" w:ascii="楷体" w:hAnsi="楷体" w:eastAsia="楷体" w:cs="楷体"/>
-          <w:color w:val="auto"/>
-        </w:rPr>
-        <w:t>接头。</w:t>
+        <w:t>但建议预留位置卡住/顶住USB接头。</w:t>
       </w:r>
     </w:p>
     <w:p>
@@ -2286,21 +2225,7 @@
           <w:rFonts w:hint="eastAsia" w:ascii="楷体" w:hAnsi="楷体" w:eastAsia="楷体" w:cs="楷体"/>
           <w:szCs w:val="21"/>
         </w:rPr>
-        <w:t>1-12-1.</w:t>
-      </w:r>
-      <w:r>
-        <w:rPr>
-          <w:rFonts w:hint="eastAsia" w:ascii="楷体" w:hAnsi="楷体" w:eastAsia="楷体" w:cs="楷体"/>
-          <w:szCs w:val="21"/>
-        </w:rPr>
-        <w:t xml:space="preserve"> </w:t>
-      </w:r>
-      <w:r>
-        <w:rPr>
-          <w:rFonts w:hint="eastAsia" w:ascii="楷体" w:hAnsi="楷体" w:eastAsia="楷体" w:cs="楷体"/>
-          <w:szCs w:val="21"/>
-        </w:rPr>
-        <w:t>24V-&gt;19V供电模块</w:t>
+        <w:t>1-12-1. 24V-&gt;19V供电模块</w:t>
       </w:r>
     </w:p>
     <w:p>
@@ -2784,7 +2709,20 @@
         <w:rPr>
           <w:rFonts w:hint="eastAsia" w:ascii="楷体" w:hAnsi="楷体" w:eastAsia="楷体" w:cs="楷体"/>
         </w:rPr>
-        <w:t>CAN0:4个轮电机+1个爪钩电机+1个刷卡电机。</w:t>
+        <w:t>CAN0:4个轮电机+</w:t>
+      </w:r>
+      <w:r>
+        <w:rPr>
+          <w:rFonts w:hint="eastAsia" w:ascii="楷体" w:hAnsi="楷体" w:eastAsia="楷体" w:cs="楷体"/>
+          <w:lang w:val="en-US" w:eastAsia="zh-CN"/>
+        </w:rPr>
+        <w:t>2</w:t>
+      </w:r>
+      <w:r>
+        <w:rPr>
+          <w:rFonts w:hint="eastAsia" w:ascii="楷体" w:hAnsi="楷体" w:eastAsia="楷体" w:cs="楷体"/>
+        </w:rPr>
+        <w:t>个爪钩电机</w:t>
       </w:r>
     </w:p>
     <w:p>
@@ -2800,7 +2738,20 @@
         <w:rPr>
           <w:rFonts w:hint="eastAsia" w:ascii="楷体" w:hAnsi="楷体" w:eastAsia="楷体" w:cs="楷体"/>
         </w:rPr>
-        <w:t>CAN1:4个舵电机+2个翻转电机</w:t>
+        <w:t>CAN1:4个舵电机+</w:t>
+      </w:r>
+      <w:r>
+        <w:rPr>
+          <w:rFonts w:hint="eastAsia" w:ascii="楷体" w:hAnsi="楷体" w:eastAsia="楷体" w:cs="楷体"/>
+          <w:lang w:val="en-US" w:eastAsia="zh-CN"/>
+        </w:rPr>
+        <w:t>1</w:t>
+      </w:r>
+      <w:r>
+        <w:rPr>
+          <w:rFonts w:hint="eastAsia" w:ascii="楷体" w:hAnsi="楷体" w:eastAsia="楷体" w:cs="楷体"/>
+        </w:rPr>
+        <w:t>个翻转电机+1个刷卡电机</w:t>
       </w:r>
     </w:p>
     <w:p>
@@ -2881,35 +2832,7 @@
           <w:rFonts w:hint="eastAsia" w:ascii="楷体" w:hAnsi="楷体" w:eastAsia="楷体" w:cs="楷体"/>
           <w:szCs w:val="21"/>
         </w:rPr>
-        <w:t>1-12-3.</w:t>
-      </w:r>
-      <w:r>
-        <w:rPr>
-          <w:rFonts w:hint="eastAsia" w:ascii="楷体" w:hAnsi="楷体" w:eastAsia="楷体" w:cs="楷体"/>
-          <w:szCs w:val="21"/>
-        </w:rPr>
-        <w:t xml:space="preserve"> U</w:t>
-      </w:r>
-      <w:r>
-        <w:rPr>
-          <w:rFonts w:hint="eastAsia" w:ascii="楷体" w:hAnsi="楷体" w:eastAsia="楷体" w:cs="楷体"/>
-          <w:szCs w:val="21"/>
-        </w:rPr>
-        <w:t>SB2</w:t>
-      </w:r>
-      <w:r>
-        <w:rPr>
-          <w:rFonts w:hint="eastAsia" w:ascii="楷体" w:hAnsi="楷体" w:eastAsia="楷体" w:cs="楷体"/>
-          <w:szCs w:val="21"/>
-        </w:rPr>
-        <w:t>XXX</w:t>
-      </w:r>
-      <w:r>
-        <w:rPr>
-          <w:rFonts w:hint="eastAsia" w:ascii="楷体" w:hAnsi="楷体" w:eastAsia="楷体" w:cs="楷体"/>
-          <w:szCs w:val="21"/>
-        </w:rPr>
-        <w:t>模块</w:t>
+        <w:t>1-12-3. USB2XXX模块</w:t>
       </w:r>
     </w:p>
     <w:p>
@@ -3055,21 +2978,7 @@
           <w:rFonts w:hint="eastAsia" w:ascii="楷体" w:hAnsi="楷体" w:eastAsia="楷体" w:cs="楷体"/>
           <w:szCs w:val="21"/>
         </w:rPr>
-        <w:t>1-12-3-1.</w:t>
-      </w:r>
-      <w:r>
-        <w:rPr>
-          <w:rFonts w:hint="eastAsia" w:ascii="楷体" w:hAnsi="楷体" w:eastAsia="楷体" w:cs="楷体"/>
-          <w:szCs w:val="21"/>
-        </w:rPr>
-        <w:t xml:space="preserve"> </w:t>
-      </w:r>
-      <w:r>
-        <w:rPr>
-          <w:rFonts w:hint="eastAsia" w:ascii="楷体" w:hAnsi="楷体" w:eastAsia="楷体" w:cs="楷体"/>
-          <w:szCs w:val="21"/>
-        </w:rPr>
-        <w:t>DBUS模块</w:t>
+        <w:t>1-12-3-1. DBUS模块</w:t>
       </w:r>
     </w:p>
     <w:p>
@@ -3092,21 +3001,7 @@
           <w:rFonts w:hint="eastAsia" w:ascii="楷体" w:hAnsi="楷体" w:eastAsia="楷体" w:cs="楷体"/>
           <w:szCs w:val="21"/>
         </w:rPr>
-        <w:t>U</w:t>
-      </w:r>
-      <w:r>
-        <w:rPr>
-          <w:rFonts w:hint="eastAsia" w:ascii="楷体" w:hAnsi="楷体" w:eastAsia="楷体" w:cs="楷体"/>
-          <w:szCs w:val="21"/>
-        </w:rPr>
-        <w:t>SB2</w:t>
-      </w:r>
-      <w:r>
-        <w:rPr>
-          <w:rFonts w:hint="eastAsia" w:ascii="楷体" w:hAnsi="楷体" w:eastAsia="楷体" w:cs="楷体"/>
-          <w:szCs w:val="21"/>
-        </w:rPr>
-        <w:t>XXX</w:t>
+        <w:t>USB2XXX</w:t>
       </w:r>
       <w:r>
         <w:rPr>
@@ -3140,45 +3035,47 @@
           <w:color w:val="auto"/>
           <w:szCs w:val="21"/>
         </w:rPr>
-        <w:t>1-12-3-2.</w:t>
-      </w:r>
-      <w:r>
+        <w:t>1-12-3-2. GPIO</w:t>
+      </w:r>
+    </w:p>
+    <w:p>
+      <w:pPr>
+        <w:spacing w:line="300" w:lineRule="exact"/>
+        <w:ind w:left="424" w:leftChars="202" w:firstLine="416"/>
+        <w:jc w:val="left"/>
         <w:rPr>
           <w:rFonts w:hint="eastAsia" w:ascii="楷体" w:hAnsi="楷体" w:eastAsia="楷体" w:cs="楷体"/>
           <w:strike w:val="0"/>
           <w:color w:val="auto"/>
-          <w:szCs w:val="21"/>
-        </w:rPr>
-        <w:t xml:space="preserve"> </w:t>
-      </w:r>
+        </w:rPr>
+      </w:pPr>
       <w:r>
         <w:rPr>
           <w:rFonts w:hint="eastAsia" w:ascii="楷体" w:hAnsi="楷体" w:eastAsia="楷体" w:cs="楷体"/>
           <w:strike w:val="0"/>
           <w:color w:val="auto"/>
-          <w:szCs w:val="21"/>
-        </w:rPr>
-        <w:t>GPIO</w:t>
-      </w:r>
-    </w:p>
-    <w:p>
-      <w:pPr>
-        <w:spacing w:line="300" w:lineRule="exact"/>
-        <w:ind w:left="424" w:leftChars="202" w:firstLine="416"/>
-        <w:jc w:val="left"/>
+        </w:rPr>
+        <w:t>接线为GPIO接口与电磁阀驱动GPIO接口连接，考虑延长，不需要特意预留位置。</w:t>
+      </w:r>
+      <w:r>
         <w:rPr>
           <w:rFonts w:hint="eastAsia" w:ascii="楷体" w:hAnsi="楷体" w:eastAsia="楷体" w:cs="楷体"/>
           <w:strike w:val="0"/>
           <w:color w:val="auto"/>
-        </w:rPr>
-      </w:pPr>
+          <w:szCs w:val="21"/>
+          <w:lang w:eastAsia="zh-CN"/>
+        </w:rPr>
+        <w:t>（</w:t>
+      </w:r>
       <w:r>
         <w:rPr>
           <w:rFonts w:hint="eastAsia" w:ascii="楷体" w:hAnsi="楷体" w:eastAsia="楷体" w:cs="楷体"/>
           <w:strike w:val="0"/>
           <w:color w:val="auto"/>
-        </w:rPr>
-        <w:t>接线为GPIO接口与电磁阀驱动GPIO接口连接，考虑延长，不需要特意预留位置。</w:t>
+          <w:szCs w:val="21"/>
+          <w:lang w:val="en-US" w:eastAsia="zh-CN"/>
+        </w:rPr>
+        <w:t>详情参考2-3</w:t>
       </w:r>
       <w:r>
         <w:rPr>
@@ -3188,66 +3085,28 @@
           <w:szCs w:val="21"/>
           <w:lang w:eastAsia="zh-CN"/>
         </w:rPr>
-        <w:t>（</w:t>
-      </w:r>
-      <w:r>
+        <w:t>）</w:t>
+      </w:r>
+    </w:p>
+    <w:p>
+      <w:pPr>
+        <w:spacing w:line="300" w:lineRule="exact"/>
+        <w:ind w:firstLine="840" w:firstLineChars="400"/>
         <w:rPr>
           <w:rFonts w:hint="eastAsia" w:ascii="楷体" w:hAnsi="楷体" w:eastAsia="楷体" w:cs="楷体"/>
           <w:strike w:val="0"/>
           <w:color w:val="auto"/>
           <w:szCs w:val="21"/>
-          <w:lang w:val="en-US" w:eastAsia="zh-CN"/>
-        </w:rPr>
-        <w:t>详情参考2-3</w:t>
-      </w:r>
+        </w:rPr>
+      </w:pPr>
       <w:r>
         <w:rPr>
           <w:rFonts w:hint="eastAsia" w:ascii="楷体" w:hAnsi="楷体" w:eastAsia="楷体" w:cs="楷体"/>
           <w:strike w:val="0"/>
           <w:color w:val="auto"/>
           <w:szCs w:val="21"/>
-          <w:lang w:eastAsia="zh-CN"/>
-        </w:rPr>
-        <w:t>）</w:t>
-      </w:r>
-    </w:p>
-    <w:p>
-      <w:pPr>
-        <w:spacing w:line="300" w:lineRule="exact"/>
-        <w:ind w:firstLine="840" w:firstLineChars="400"/>
-        <w:rPr>
-          <w:rFonts w:hint="eastAsia" w:ascii="楷体" w:hAnsi="楷体" w:eastAsia="楷体" w:cs="楷体"/>
-          <w:strike w:val="0"/>
-          <w:color w:val="auto"/>
-          <w:szCs w:val="21"/>
-        </w:rPr>
-      </w:pPr>
-      <w:r>
-        <w:rPr>
-          <w:rFonts w:hint="eastAsia" w:ascii="楷体" w:hAnsi="楷体" w:eastAsia="楷体" w:cs="楷体"/>
-          <w:strike w:val="0"/>
-          <w:color w:val="auto"/>
-          <w:szCs w:val="21"/>
-        </w:rPr>
-        <w:t>1-12-3-3.</w:t>
-      </w:r>
-      <w:r>
-        <w:rPr>
-          <w:rFonts w:hint="eastAsia" w:ascii="楷体" w:hAnsi="楷体" w:eastAsia="楷体" w:cs="楷体"/>
-          <w:strike w:val="0"/>
-          <w:color w:val="auto"/>
-          <w:szCs w:val="21"/>
-        </w:rPr>
-        <w:t xml:space="preserve"> </w:t>
-      </w:r>
-      <w:r>
-        <w:rPr>
-          <w:rFonts w:hint="eastAsia" w:ascii="楷体" w:hAnsi="楷体" w:eastAsia="楷体" w:cs="楷体"/>
-          <w:strike w:val="0"/>
-          <w:color w:val="auto"/>
-          <w:szCs w:val="21"/>
-        </w:rPr>
-        <w:t>电源模块串口</w:t>
+        </w:rPr>
+        <w:t>1-12-3-3. 电源模块串口</w:t>
       </w:r>
     </w:p>
     <w:p>
@@ -3579,6 +3438,16 @@
           <w:szCs w:val="21"/>
         </w:rPr>
       </w:pPr>
+    </w:p>
+    <w:p>
+      <w:pPr>
+        <w:spacing w:line="300" w:lineRule="exact"/>
+        <w:ind w:firstLine="420" w:firstLineChars="200"/>
+        <w:rPr>
+          <w:rFonts w:hint="eastAsia" w:ascii="楷体" w:hAnsi="楷体" w:eastAsia="楷体" w:cs="楷体"/>
+          <w:szCs w:val="21"/>
+        </w:rPr>
+      </w:pPr>
       <w:r>
         <w:rPr>
           <w:rFonts w:hint="eastAsia" w:ascii="楷体" w:hAnsi="楷体" w:eastAsia="楷体" w:cs="楷体"/>
@@ -3618,13 +3487,15 @@
         <w:spacing w:line="300" w:lineRule="exact"/>
         <w:rPr>
           <w:rFonts w:hint="eastAsia" w:ascii="楷体" w:hAnsi="楷体" w:eastAsia="楷体" w:cs="楷体"/>
-          <w:szCs w:val="21"/>
-        </w:rPr>
-      </w:pPr>
-      <w:r>
-        <w:rPr>
-          <w:rFonts w:hint="eastAsia" w:ascii="楷体" w:hAnsi="楷体" w:eastAsia="楷体" w:cs="楷体"/>
-          <w:szCs w:val="21"/>
+          <w:sz w:val="28"/>
+          <w:szCs w:val="28"/>
+        </w:rPr>
+      </w:pPr>
+      <w:r>
+        <w:rPr>
+          <w:rFonts w:hint="eastAsia" w:ascii="楷体" w:hAnsi="楷体" w:eastAsia="楷体" w:cs="楷体"/>
+          <w:sz w:val="28"/>
+          <w:szCs w:val="28"/>
         </w:rPr>
         <w:t>2-2.机械臂三轴</w:t>
       </w:r>
@@ -4473,7 +4344,16 @@
           <w:rFonts w:hint="eastAsia" w:ascii="楷体" w:hAnsi="楷体" w:eastAsia="楷体" w:cs="楷体"/>
           <w:lang w:val="en-US" w:eastAsia="zh-CN"/>
         </w:rPr>
-        <w:t>电磁阀驱动模块模块示意图</w:t>
+        <w:t>电磁阀驱动模块</w:t>
+      </w:r>
+      <w:bookmarkStart w:id="0" w:name="_GoBack"/>
+      <w:bookmarkEnd w:id="0"/>
+      <w:r>
+        <w:rPr>
+          <w:rFonts w:hint="eastAsia" w:ascii="楷体" w:hAnsi="楷体" w:eastAsia="楷体" w:cs="楷体"/>
+          <w:lang w:val="en-US" w:eastAsia="zh-CN"/>
+        </w:rPr>
+        <w:t>示意图</w:t>
       </w:r>
     </w:p>
     <w:p>
@@ -4509,6 +4389,7 @@
       <w:pPr>
         <w:pStyle w:val="8"/>
         <w:numPr>
+          <w:ilvl w:val="0"/>
           <w:numId w:val="0"/>
         </w:numPr>
         <w:spacing w:line="300" w:lineRule="exact"/>
@@ -4532,55 +4413,14 @@
           <w:rFonts w:hint="eastAsia" w:ascii="楷体" w:hAnsi="楷体" w:eastAsia="楷体" w:cs="楷体"/>
           <w:color w:val="auto"/>
         </w:rPr>
-        <w:t>下角的X</w:t>
-      </w:r>
-      <w:r>
-        <w:rPr>
-          <w:rFonts w:hint="eastAsia" w:ascii="楷体" w:hAnsi="楷体" w:eastAsia="楷体" w:cs="楷体"/>
-          <w:color w:val="auto"/>
-        </w:rPr>
-        <w:t>T30</w:t>
-      </w:r>
-      <w:r>
-        <w:rPr>
-          <w:rFonts w:hint="eastAsia" w:ascii="楷体" w:hAnsi="楷体" w:eastAsia="楷体" w:cs="楷体"/>
-          <w:color w:val="auto"/>
-        </w:rPr>
-        <w:t>与G</w:t>
-      </w:r>
-      <w:r>
-        <w:rPr>
-          <w:rFonts w:hint="eastAsia" w:ascii="楷体" w:hAnsi="楷体" w:eastAsia="楷体" w:cs="楷体"/>
-          <w:color w:val="auto"/>
-        </w:rPr>
-        <w:t>H1.25</w:t>
-      </w:r>
-      <w:r>
-        <w:rPr>
-          <w:rFonts w:hint="eastAsia" w:ascii="楷体" w:hAnsi="楷体" w:eastAsia="楷体" w:cs="楷体"/>
-          <w:color w:val="auto"/>
-        </w:rPr>
-        <w:t>——控制端，控制电磁阀通断。接底盘的U</w:t>
-      </w:r>
-      <w:r>
-        <w:rPr>
-          <w:rFonts w:hint="eastAsia" w:ascii="楷体" w:hAnsi="楷体" w:eastAsia="楷体" w:cs="楷体"/>
-          <w:color w:val="auto"/>
-        </w:rPr>
-        <w:t>SB2XXX</w:t>
-      </w:r>
-      <w:r>
-        <w:rPr>
-          <w:rFonts w:hint="eastAsia" w:ascii="楷体" w:hAnsi="楷体" w:eastAsia="楷体" w:cs="楷体"/>
-          <w:color w:val="auto"/>
-        </w:rPr>
-        <w:t>，需延长。</w:t>
+        <w:t>下角的XT30与GH1.25——控制端，控制电磁阀通断。接底盘的USB2XXX，需延长。</w:t>
       </w:r>
     </w:p>
     <w:p>
       <w:pPr>
         <w:pStyle w:val="8"/>
         <w:numPr>
+          <w:ilvl w:val="0"/>
           <w:numId w:val="0"/>
         </w:numPr>
         <w:spacing w:line="300" w:lineRule="exact"/>
@@ -4604,27 +4444,14 @@
           <w:rFonts w:hint="eastAsia" w:ascii="楷体" w:hAnsi="楷体" w:eastAsia="楷体" w:cs="楷体"/>
           <w:color w:val="auto"/>
         </w:rPr>
-        <w:t>输入端——接24</w:t>
-      </w:r>
-      <w:r>
-        <w:rPr>
-          <w:rFonts w:hint="eastAsia" w:ascii="楷体" w:hAnsi="楷体" w:eastAsia="楷体" w:cs="楷体"/>
-          <w:color w:val="auto"/>
-        </w:rPr>
-        <w:t>V</w:t>
-      </w:r>
-      <w:r>
-        <w:rPr>
-          <w:rFonts w:hint="eastAsia" w:ascii="楷体" w:hAnsi="楷体" w:eastAsia="楷体" w:cs="楷体"/>
-          <w:color w:val="auto"/>
-        </w:rPr>
-        <w:t>电源，需延长。</w:t>
+        <w:t>输入端——接24V电源，需延长。</w:t>
       </w:r>
     </w:p>
     <w:p>
       <w:pPr>
         <w:pStyle w:val="8"/>
         <w:numPr>
+          <w:ilvl w:val="0"/>
           <w:numId w:val="0"/>
         </w:numPr>
         <w:spacing w:line="300" w:lineRule="exact"/>
@@ -4754,21 +4581,7 @@
           <w:rFonts w:hint="eastAsia" w:ascii="楷体" w:hAnsi="楷体" w:eastAsia="楷体" w:cs="楷体"/>
           <w:color w:val="auto"/>
         </w:rPr>
-        <w:t>，而控制线接头是X</w:t>
-      </w:r>
-      <w:r>
-        <w:rPr>
-          <w:rFonts w:hint="eastAsia" w:ascii="楷体" w:hAnsi="楷体" w:eastAsia="楷体" w:cs="楷体"/>
-          <w:color w:val="auto"/>
-        </w:rPr>
-        <w:t>T30</w:t>
-      </w:r>
-      <w:r>
-        <w:rPr>
-          <w:rFonts w:hint="eastAsia" w:ascii="楷体" w:hAnsi="楷体" w:eastAsia="楷体" w:cs="楷体"/>
-          <w:color w:val="auto"/>
-        </w:rPr>
-        <w:t>、且控制线较长，注意预留空间。</w:t>
+        <w:t>，而控制线接头是XT30、且控制线较长，注意预留空间。</w:t>
       </w:r>
     </w:p>
     <w:p>
@@ -8319,10 +8132,8 @@
           <w:szCs w:val="21"/>
           <w:lang w:val="en-US" w:eastAsia="zh-CN"/>
         </w:rPr>
-        <w:t>图8：电机安装方向实例</w:t>
-      </w:r>
-      <w:bookmarkStart w:id="0" w:name="_GoBack"/>
-      <w:bookmarkEnd w:id="0"/>
+        <w:t>图8：电机安装方向示例</w:t>
+      </w:r>
     </w:p>
     <w:p>
       <w:pPr>
@@ -8634,14 +8445,7 @@
                 <w:rFonts w:hint="eastAsia" w:ascii="楷体" w:hAnsi="楷体" w:eastAsia="楷体" w:cs="楷体"/>
                 <w:szCs w:val="21"/>
               </w:rPr>
-              <w:t>S</w:t>
-            </w:r>
-            <w:r>
-              <w:rPr>
-                <w:rFonts w:hint="eastAsia" w:ascii="楷体" w:hAnsi="楷体" w:eastAsia="楷体" w:cs="楷体"/>
-                <w:szCs w:val="21"/>
-              </w:rPr>
-              <w:t>T</w:t>
+              <w:t>ST</w:t>
             </w:r>
           </w:p>
         </w:tc>
@@ -8663,14 +8467,7 @@
                 <w:rFonts w:hint="eastAsia" w:ascii="楷体" w:hAnsi="楷体" w:eastAsia="楷体" w:cs="楷体"/>
                 <w:szCs w:val="21"/>
               </w:rPr>
-              <w:t>2</w:t>
-            </w:r>
-            <w:r>
-              <w:rPr>
-                <w:rFonts w:hint="eastAsia" w:ascii="楷体" w:hAnsi="楷体" w:eastAsia="楷体" w:cs="楷体"/>
-                <w:szCs w:val="21"/>
-              </w:rPr>
-              <w:t>2.7.31</w:t>
+              <w:t>22.7.31</w:t>
             </w:r>
           </w:p>
         </w:tc>
@@ -8779,14 +8576,7 @@
                 <w:rFonts w:hint="eastAsia" w:ascii="楷体" w:hAnsi="楷体" w:eastAsia="楷体" w:cs="楷体"/>
                 <w:szCs w:val="21"/>
               </w:rPr>
-              <w:t>2</w:t>
-            </w:r>
-            <w:r>
-              <w:rPr>
-                <w:rFonts w:hint="eastAsia" w:ascii="楷体" w:hAnsi="楷体" w:eastAsia="楷体" w:cs="楷体"/>
-                <w:szCs w:val="21"/>
-              </w:rPr>
-              <w:t>2.8.1</w:t>
+              <w:t>22.8.1</w:t>
             </w:r>
           </w:p>
         </w:tc>

</xml_diff>